<commit_message>
Updated with a few fixes
</commit_message>
<xml_diff>
--- a/Lab Modules/Lab 1 - Setting up ADF and Resources/LAB01 - Setting up ADF and Resources.docx
+++ b/Lab Modules/Lab 1 - Setting up ADF and Resources/LAB01 - Setting up ADF and Resources.docx
@@ -252,7 +252,10 @@
     <w:bookmarkEnd w:id="0"/>
     <w:p/>
     <w:p/>
-    <w:p/>
+    <w:p>
+      <w:bookmarkStart w:id="1" w:name="_GoBack"/>
+      <w:bookmarkEnd w:id="1"/>
+    </w:p>
     <w:sdt>
       <w:sdtPr>
         <w:rPr>
@@ -707,14 +710,14 @@
       <w:pPr>
         <w:pStyle w:val="Heading2"/>
       </w:pPr>
-      <w:bookmarkStart w:id="1" w:name="_Toc480373992"/>
-      <w:bookmarkStart w:id="2" w:name="_Toc501629816"/>
+      <w:bookmarkStart w:id="2" w:name="_Toc480373992"/>
+      <w:bookmarkStart w:id="3" w:name="_Toc501629816"/>
       <w:r>
         <w:lastRenderedPageBreak/>
         <w:t>Summary</w:t>
       </w:r>
-      <w:bookmarkEnd w:id="1"/>
       <w:bookmarkEnd w:id="2"/>
+      <w:bookmarkEnd w:id="3"/>
     </w:p>
     <w:p>
       <w:r>
@@ -832,15 +835,7 @@
         <w:spacing w:after="0"/>
       </w:pPr>
       <w:r>
-        <w:t xml:space="preserve">Note: X amount of MBs of text, CSV, and </w:t>
-      </w:r>
-      <w:proofErr w:type="spellStart"/>
-      <w:r>
-        <w:t>bacpac</w:t>
-      </w:r>
-      <w:proofErr w:type="spellEnd"/>
-      <w:r>
-        <w:t xml:space="preserve"> files will be uploaded as part of this deployment script. Upload </w:t>
+        <w:t xml:space="preserve">Note: X amount of MBs of text, CSV, and bacpac files will be uploaded as part of this deployment script. Upload </w:t>
       </w:r>
       <w:r>
         <w:t>times for this content will depend on your internet upload speed.</w:t>
@@ -875,13 +870,13 @@
       <w:pPr>
         <w:pStyle w:val="Heading2"/>
       </w:pPr>
-      <w:bookmarkStart w:id="3" w:name="_Toc480373993"/>
-      <w:bookmarkStart w:id="4" w:name="_Toc501629817"/>
+      <w:bookmarkStart w:id="4" w:name="_Toc480373993"/>
+      <w:bookmarkStart w:id="5" w:name="_Toc501629817"/>
       <w:r>
         <w:t>Pre-requisites</w:t>
       </w:r>
-      <w:bookmarkEnd w:id="3"/>
       <w:bookmarkEnd w:id="4"/>
+      <w:bookmarkEnd w:id="5"/>
     </w:p>
     <w:p>
       <w:pPr>
@@ -1054,21 +1049,7 @@
         <w:rPr>
           <w:lang w:val="en-GB"/>
         </w:rPr>
-        <w:t xml:space="preserve">Web browser (Edge/Chrome </w:t>
-      </w:r>
-      <w:bookmarkStart w:id="5" w:name="_GoBack"/>
-      <w:r>
-        <w:rPr>
-          <w:lang w:val="en-GB"/>
-        </w:rPr>
-        <w:t>recommended</w:t>
-      </w:r>
-      <w:bookmarkEnd w:id="5"/>
-      <w:r>
-        <w:rPr>
-          <w:lang w:val="en-GB"/>
-        </w:rPr>
-        <w:t>)</w:t>
+        <w:t>Web browser (Edge/Chrome recommended)</w:t>
       </w:r>
     </w:p>
     <w:p>
@@ -1166,21 +1147,7 @@
               <w:rPr>
                 <w:rFonts w:eastAsia="Calibri"/>
               </w:rPr>
-              <w:t xml:space="preserve">Configure the </w:t>
-            </w:r>
-            <w:proofErr w:type="spellStart"/>
-            <w:r>
-              <w:rPr>
-                <w:rFonts w:eastAsia="Calibri"/>
-              </w:rPr>
-              <w:t>LabDeploy</w:t>
-            </w:r>
-            <w:proofErr w:type="spellEnd"/>
-            <w:r>
-              <w:rPr>
-                <w:rFonts w:eastAsia="Calibri"/>
-              </w:rPr>
-              <w:t xml:space="preserve"> PowerShell script</w:t>
+              <w:t>Configure the LabDeploy PowerShell script</w:t>
             </w:r>
             <w:bookmarkEnd w:id="9"/>
           </w:p>
@@ -1346,13 +1313,19 @@
               <w:jc w:val="both"/>
             </w:pPr>
             <w:r>
-              <w:t>This file should be in the Deployment folder from the resources downloaded from the GitHub link here: [GitHub link].</w:t>
-            </w:r>
-          </w:p>
-          <w:p>
-            <w:pPr>
-              <w:jc w:val="both"/>
-            </w:pPr>
+              <w:t xml:space="preserve">This file should be in the Deployment folder from the resources downloaded from the GitHub link here: </w:t>
+            </w:r>
+            <w:hyperlink r:id="rId14" w:history="1">
+              <w:r>
+                <w:rPr>
+                  <w:rStyle w:val="Hyperlink"/>
+                </w:rPr>
+                <w:t>https://github.com/kromerm/adflab</w:t>
+              </w:r>
+            </w:hyperlink>
+            <w:r>
+              <w:t>.</w:t>
+            </w:r>
           </w:p>
           <w:p>
             <w:pPr>
@@ -1421,7 +1394,7 @@
                           <pic:cNvPicPr/>
                         </pic:nvPicPr>
                         <pic:blipFill>
-                          <a:blip r:embed="rId14"/>
+                          <a:blip r:embed="rId15"/>
                           <a:stretch>
                             <a:fillRect/>
                           </a:stretch>
@@ -1507,7 +1480,7 @@
                           <pic:cNvPicPr/>
                         </pic:nvPicPr>
                         <pic:blipFill>
-                          <a:blip r:embed="rId15"/>
+                          <a:blip r:embed="rId16"/>
                           <a:stretch>
                             <a:fillRect/>
                           </a:stretch>
@@ -1596,7 +1569,7 @@
                           <pic:cNvPicPr/>
                         </pic:nvPicPr>
                         <pic:blipFill>
-                          <a:blip r:embed="rId16"/>
+                          <a:blip r:embed="rId17"/>
                           <a:stretch>
                             <a:fillRect/>
                           </a:stretch>
@@ -1736,15 +1709,7 @@
               <w:jc w:val="both"/>
             </w:pPr>
             <w:r>
-              <w:t xml:space="preserve">Restore </w:t>
-            </w:r>
-            <w:proofErr w:type="spellStart"/>
-            <w:r>
-              <w:t>bacpacs</w:t>
-            </w:r>
-            <w:proofErr w:type="spellEnd"/>
-            <w:r>
-              <w:t xml:space="preserve"> from the Azure Storage account to the Azure SQL Server</w:t>
+              <w:t>Restore bacpacs from the Azure Storage account to the Azure SQL Server</w:t>
             </w:r>
           </w:p>
           <w:p>
@@ -1824,7 +1789,7 @@
                           <pic:cNvPicPr/>
                         </pic:nvPicPr>
                         <pic:blipFill>
-                          <a:blip r:embed="rId17"/>
+                          <a:blip r:embed="rId18"/>
                           <a:stretch>
                             <a:fillRect/>
                           </a:stretch>
@@ -1938,7 +1903,7 @@
                           <pic:cNvPicPr/>
                         </pic:nvPicPr>
                         <pic:blipFill>
-                          <a:blip r:embed="rId18"/>
+                          <a:blip r:embed="rId19"/>
                           <a:stretch>
                             <a:fillRect/>
                           </a:stretch>
@@ -2027,7 +1992,7 @@
                           <pic:cNvPicPr/>
                         </pic:nvPicPr>
                         <pic:blipFill>
-                          <a:blip r:embed="rId19"/>
+                          <a:blip r:embed="rId20"/>
                           <a:stretch>
                             <a:fillRect/>
                           </a:stretch>
@@ -2274,7 +2239,7 @@
             <w:r>
               <w:t xml:space="preserve">Navigate to the Azure portal within your web browser and navigate to </w:t>
             </w:r>
-            <w:hyperlink r:id="rId20" w:history="1">
+            <w:hyperlink r:id="rId21" w:history="1">
               <w:r>
                 <w:rPr>
                   <w:rStyle w:val="Hyperlink"/>
@@ -2344,127 +2309,6 @@
                   <wp:extent cx="3520440" cy="1431925"/>
                   <wp:effectExtent l="0" t="0" r="3810" b="0"/>
                   <wp:docPr id="10" name="Picture 10"/>
-                  <wp:cNvGraphicFramePr>
-                    <a:graphicFrameLocks xmlns:a="http://schemas.openxmlformats.org/drawingml/2006/main" noChangeAspect="1"/>
-                  </wp:cNvGraphicFramePr>
-                  <a:graphic xmlns:a="http://schemas.openxmlformats.org/drawingml/2006/main">
-                    <a:graphicData uri="http://schemas.openxmlformats.org/drawingml/2006/picture">
-                      <pic:pic xmlns:pic="http://schemas.openxmlformats.org/drawingml/2006/picture">
-                        <pic:nvPicPr>
-                          <pic:cNvPr id="1" name=""/>
-                          <pic:cNvPicPr/>
-                        </pic:nvPicPr>
-                        <pic:blipFill>
-                          <a:blip r:embed="rId21"/>
-                          <a:stretch>
-                            <a:fillRect/>
-                          </a:stretch>
-                        </pic:blipFill>
-                        <pic:spPr>
-                          <a:xfrm>
-                            <a:off x="0" y="0"/>
-                            <a:ext cx="3520440" cy="1431925"/>
-                          </a:xfrm>
-                          <a:prstGeom prst="rect">
-                            <a:avLst/>
-                          </a:prstGeom>
-                        </pic:spPr>
-                      </pic:pic>
-                    </a:graphicData>
-                  </a:graphic>
-                </wp:inline>
-              </w:drawing>
-            </w:r>
-          </w:p>
-        </w:tc>
-      </w:tr>
-      <w:tr>
-        <w:trPr>
-          <w:trHeight w:val="503"/>
-        </w:trPr>
-        <w:tc>
-          <w:tcPr>
-            <w:tcW w:w="4225" w:type="dxa"/>
-          </w:tcPr>
-          <w:p>
-            <w:pPr>
-              <w:jc w:val="both"/>
-            </w:pPr>
-            <w:r>
-              <w:lastRenderedPageBreak/>
-              <w:t xml:space="preserve">Note the SQL Server and Storage Account name use a </w:t>
-            </w:r>
-            <w:proofErr w:type="gramStart"/>
-            <w:r>
-              <w:t>4 character</w:t>
-            </w:r>
-            <w:proofErr w:type="gramEnd"/>
-            <w:r>
-              <w:t xml:space="preserve"> hash of the resource ID at the end of the name to try to ensure a unique name.</w:t>
-            </w:r>
-          </w:p>
-        </w:tc>
-        <w:tc>
-          <w:tcPr>
-            <w:tcW w:w="4590" w:type="dxa"/>
-          </w:tcPr>
-          <w:p>
-            <w:pPr>
-              <w:pStyle w:val="ListParagraph"/>
-              <w:numPr>
-                <w:ilvl w:val="0"/>
-                <w:numId w:val="49"/>
-              </w:numPr>
-              <w:spacing w:after="160"/>
-            </w:pPr>
-            <w:r>
-              <w:t>Verify you have the following resources:</w:t>
-            </w:r>
-            <w:r>
-              <w:br/>
-              <w:t>Logic App</w:t>
-            </w:r>
-            <w:r>
-              <w:br/>
-              <w:t>API Connection</w:t>
-            </w:r>
-            <w:r>
-              <w:br/>
-              <w:t>SQL Server</w:t>
-            </w:r>
-            <w:r>
-              <w:br/>
-              <w:t>SQL data warehouse</w:t>
-            </w:r>
-            <w:r>
-              <w:br/>
-              <w:t>SQL databases (OLTP and ODS)</w:t>
-            </w:r>
-            <w:r>
-              <w:br/>
-              <w:t>Storage Account</w:t>
-            </w:r>
-          </w:p>
-        </w:tc>
-        <w:tc>
-          <w:tcPr>
-            <w:tcW w:w="5760" w:type="dxa"/>
-          </w:tcPr>
-          <w:p>
-            <w:pPr>
-              <w:rPr>
-                <w:noProof/>
-              </w:rPr>
-            </w:pPr>
-            <w:r>
-              <w:rPr>
-                <w:noProof/>
-              </w:rPr>
-              <w:drawing>
-                <wp:inline distT="0" distB="0" distL="0" distR="0" wp14:anchorId="0FAED8B5" wp14:editId="41BC453C">
-                  <wp:extent cx="3520440" cy="1788160"/>
-                  <wp:effectExtent l="0" t="0" r="3810" b="2540"/>
-                  <wp:docPr id="11" name="Picture 11"/>
                   <wp:cNvGraphicFramePr>
                     <a:graphicFrameLocks xmlns:a="http://schemas.openxmlformats.org/drawingml/2006/main" noChangeAspect="1"/>
                   </wp:cNvGraphicFramePr>
@@ -2484,6 +2328,125 @@
                         <pic:spPr>
                           <a:xfrm>
                             <a:off x="0" y="0"/>
+                            <a:ext cx="3520440" cy="1431925"/>
+                          </a:xfrm>
+                          <a:prstGeom prst="rect">
+                            <a:avLst/>
+                          </a:prstGeom>
+                        </pic:spPr>
+                      </pic:pic>
+                    </a:graphicData>
+                  </a:graphic>
+                </wp:inline>
+              </w:drawing>
+            </w:r>
+          </w:p>
+        </w:tc>
+      </w:tr>
+      <w:tr>
+        <w:trPr>
+          <w:trHeight w:val="503"/>
+        </w:trPr>
+        <w:tc>
+          <w:tcPr>
+            <w:tcW w:w="4225" w:type="dxa"/>
+          </w:tcPr>
+          <w:p>
+            <w:pPr>
+              <w:jc w:val="both"/>
+            </w:pPr>
+            <w:r>
+              <w:lastRenderedPageBreak/>
+              <w:t>Note the SQL Server and Storage Account name use a 4</w:t>
+            </w:r>
+            <w:r>
+              <w:t>-</w:t>
+            </w:r>
+            <w:r>
+              <w:t>character hash of the resource ID at the end of the name to try to ensure a unique name.</w:t>
+            </w:r>
+          </w:p>
+        </w:tc>
+        <w:tc>
+          <w:tcPr>
+            <w:tcW w:w="4590" w:type="dxa"/>
+          </w:tcPr>
+          <w:p>
+            <w:pPr>
+              <w:pStyle w:val="ListParagraph"/>
+              <w:numPr>
+                <w:ilvl w:val="0"/>
+                <w:numId w:val="49"/>
+              </w:numPr>
+              <w:spacing w:after="160"/>
+            </w:pPr>
+            <w:r>
+              <w:t>Verify you have the following resources:</w:t>
+            </w:r>
+            <w:r>
+              <w:br/>
+              <w:t>Logic App</w:t>
+            </w:r>
+            <w:r>
+              <w:br/>
+              <w:t>API Connection</w:t>
+            </w:r>
+            <w:r>
+              <w:br/>
+              <w:t>SQL Server</w:t>
+            </w:r>
+            <w:r>
+              <w:br/>
+              <w:t>SQL data warehouse</w:t>
+            </w:r>
+            <w:r>
+              <w:br/>
+              <w:t>SQL databases (OLTP and ODS)</w:t>
+            </w:r>
+            <w:r>
+              <w:br/>
+              <w:t>Storage Account</w:t>
+            </w:r>
+          </w:p>
+        </w:tc>
+        <w:tc>
+          <w:tcPr>
+            <w:tcW w:w="5760" w:type="dxa"/>
+          </w:tcPr>
+          <w:p>
+            <w:pPr>
+              <w:rPr>
+                <w:noProof/>
+              </w:rPr>
+            </w:pPr>
+            <w:r>
+              <w:rPr>
+                <w:noProof/>
+              </w:rPr>
+              <w:drawing>
+                <wp:inline distT="0" distB="0" distL="0" distR="0" wp14:anchorId="0FAED8B5" wp14:editId="41BC453C">
+                  <wp:extent cx="3520440" cy="1788160"/>
+                  <wp:effectExtent l="0" t="0" r="3810" b="2540"/>
+                  <wp:docPr id="11" name="Picture 11"/>
+                  <wp:cNvGraphicFramePr>
+                    <a:graphicFrameLocks xmlns:a="http://schemas.openxmlformats.org/drawingml/2006/main" noChangeAspect="1"/>
+                  </wp:cNvGraphicFramePr>
+                  <a:graphic xmlns:a="http://schemas.openxmlformats.org/drawingml/2006/main">
+                    <a:graphicData uri="http://schemas.openxmlformats.org/drawingml/2006/picture">
+                      <pic:pic xmlns:pic="http://schemas.openxmlformats.org/drawingml/2006/picture">
+                        <pic:nvPicPr>
+                          <pic:cNvPr id="1" name=""/>
+                          <pic:cNvPicPr/>
+                        </pic:nvPicPr>
+                        <pic:blipFill>
+                          <a:blip r:embed="rId23"/>
+                          <a:stretch>
+                            <a:fillRect/>
+                          </a:stretch>
+                        </pic:blipFill>
+                        <pic:spPr>
+                          <a:xfrm>
+                            <a:off x="0" y="0"/>
                             <a:ext cx="3520440" cy="1788160"/>
                           </a:xfrm>
                           <a:prstGeom prst="rect">
@@ -2593,7 +2556,7 @@
                           <pic:cNvPicPr/>
                         </pic:nvPicPr>
                         <pic:blipFill>
-                          <a:blip r:embed="rId23"/>
+                          <a:blip r:embed="rId24"/>
                           <a:stretch>
                             <a:fillRect/>
                           </a:stretch>
@@ -2687,7 +2650,7 @@
                           <pic:cNvPicPr/>
                         </pic:nvPicPr>
                         <pic:blipFill>
-                          <a:blip r:embed="rId24"/>
+                          <a:blip r:embed="rId25"/>
                           <a:stretch>
                             <a:fillRect/>
                           </a:stretch>
@@ -2781,7 +2744,7 @@
                           <pic:cNvPicPr/>
                         </pic:nvPicPr>
                         <pic:blipFill>
-                          <a:blip r:embed="rId25"/>
+                          <a:blip r:embed="rId26"/>
                           <a:stretch>
                             <a:fillRect/>
                           </a:stretch>
@@ -2875,7 +2838,7 @@
                           <pic:cNvPicPr/>
                         </pic:nvPicPr>
                         <pic:blipFill>
-                          <a:blip r:embed="rId26"/>
+                          <a:blip r:embed="rId27"/>
                           <a:stretch>
                             <a:fillRect/>
                           </a:stretch>
@@ -3130,7 +3093,7 @@
             <w:r>
               <w:t xml:space="preserve">Navigate to the Azure portal within your web browser and navigate to </w:t>
             </w:r>
-            <w:hyperlink r:id="rId27" w:history="1">
+            <w:hyperlink r:id="rId28" w:history="1">
               <w:r>
                 <w:rPr>
                   <w:rStyle w:val="Hyperlink"/>
@@ -3211,7 +3174,7 @@
                           <pic:cNvPicPr/>
                         </pic:nvPicPr>
                         <pic:blipFill>
-                          <a:blip r:embed="rId21"/>
+                          <a:blip r:embed="rId22"/>
                           <a:stretch>
                             <a:fillRect/>
                           </a:stretch>
@@ -3296,7 +3259,7 @@
                           <pic:cNvPicPr/>
                         </pic:nvPicPr>
                         <pic:blipFill>
-                          <a:blip r:embed="rId28"/>
+                          <a:blip r:embed="rId29"/>
                           <a:stretch>
                             <a:fillRect/>
                           </a:stretch>
@@ -3394,7 +3357,7 @@
                           <pic:cNvPicPr/>
                         </pic:nvPicPr>
                         <pic:blipFill>
-                          <a:blip r:embed="rId29"/>
+                          <a:blip r:embed="rId30"/>
                           <a:stretch>
                             <a:fillRect/>
                           </a:stretch>
@@ -3479,7 +3442,7 @@
                           <pic:cNvPicPr/>
                         </pic:nvPicPr>
                         <pic:blipFill>
-                          <a:blip r:embed="rId30"/>
+                          <a:blip r:embed="rId31"/>
                           <a:stretch>
                             <a:fillRect/>
                           </a:stretch>
@@ -3534,15 +3497,7 @@
               <w:spacing w:after="160"/>
             </w:pPr>
             <w:r>
-              <w:t xml:space="preserve">Name your Data Factory.  For the lab we used </w:t>
-            </w:r>
-            <w:proofErr w:type="spellStart"/>
-            <w:r>
-              <w:t>adflab-adf</w:t>
-            </w:r>
-            <w:proofErr w:type="spellEnd"/>
-            <w:r>
-              <w:t>.</w:t>
+              <w:t>Name your Data Factory.  For the lab we used adflab-adf.</w:t>
             </w:r>
           </w:p>
           <w:p>
@@ -3602,7 +3557,7 @@
                           <pic:cNvPicPr/>
                         </pic:nvPicPr>
                         <pic:blipFill>
-                          <a:blip r:embed="rId31"/>
+                          <a:blip r:embed="rId32"/>
                           <a:stretch>
                             <a:fillRect/>
                           </a:stretch>
@@ -3657,12 +3612,9 @@
     </w:p>
     <w:p/>
     <w:sectPr>
-      <w:headerReference w:type="even" r:id="rId32"/>
       <w:headerReference w:type="default" r:id="rId33"/>
-      <w:footerReference w:type="even" r:id="rId34"/>
-      <w:footerReference w:type="default" r:id="rId35"/>
-      <w:headerReference w:type="first" r:id="rId36"/>
-      <w:footerReference w:type="first" r:id="rId37"/>
+      <w:footerReference w:type="default" r:id="rId34"/>
+      <w:headerReference w:type="first" r:id="rId35"/>
       <w:pgSz w:w="15840" w:h="12240" w:orient="landscape"/>
       <w:pgMar w:top="720" w:right="720" w:bottom="720" w:left="720" w:header="720" w:footer="432" w:gutter="0"/>
       <w:cols w:space="720"/>
@@ -3709,16 +3661,6 @@
   <w:p>
     <w:pPr>
       <w:pStyle w:val="Footer"/>
-    </w:pPr>
-  </w:p>
-</w:ftr>
-</file>
-
-<file path=word/footer2.xml><?xml version="1.0" encoding="utf-8"?>
-<w:ftr xmlns:wpc="http://schemas.microsoft.com/office/word/2010/wordprocessingCanvas" xmlns:cx="http://schemas.microsoft.com/office/drawing/2014/chartex" xmlns:cx1="http://schemas.microsoft.com/office/drawing/2015/9/8/chartex" xmlns:cx2="http://schemas.microsoft.com/office/drawing/2015/10/21/chartex" xmlns:cx3="http://schemas.microsoft.com/office/drawing/2016/5/9/chartex" xmlns:cx4="http://schemas.microsoft.com/office/drawing/2016/5/10/chartex" xmlns:cx5="http://schemas.microsoft.com/office/drawing/2016/5/11/chartex" xmlns:cx6="http://schemas.microsoft.com/office/drawing/2016/5/12/chartex" xmlns:cx7="http://schemas.microsoft.com/office/drawing/2016/5/13/chartex" xmlns:cx8="http://schemas.microsoft.com/office/drawing/2016/5/14/chartex" xmlns:mc="http://schemas.openxmlformats.org/markup-compatibility/2006" xmlns:aink="http://schemas.microsoft.com/office/drawing/2016/ink" xmlns:am3d="http://schemas.microsoft.com/office/drawing/2017/model3d" xmlns:o="urn:schemas-microsoft-com:office:office" xmlns:r="http://schemas.openxmlformats.org/officeDocument/2006/relationships" xmlns:m="http://schemas.openxmlformats.org/officeDocument/2006/math" xmlns:v="urn:schemas-microsoft-com:vml" xmlns:wp14="http://schemas.microsoft.com/office/word/2010/wordprocessingDrawing" xmlns:wp="http://schemas.openxmlformats.org/drawingml/2006/wordprocessingDrawing" xmlns:w10="urn:schemas-microsoft-com:office:word" xmlns:w="http://schemas.openxmlformats.org/wordprocessingml/2006/main" xmlns:w14="http://schemas.microsoft.com/office/word/2010/wordml" xmlns:w15="http://schemas.microsoft.com/office/word/2012/wordml" xmlns:w16cid="http://schemas.microsoft.com/office/word/2016/wordml/cid" xmlns:w16se="http://schemas.microsoft.com/office/word/2015/wordml/symex" xmlns:wpg="http://schemas.microsoft.com/office/word/2010/wordprocessingGroup" xmlns:wpi="http://schemas.microsoft.com/office/word/2010/wordprocessingInk" xmlns:wne="http://schemas.microsoft.com/office/word/2006/wordml" xmlns:wps="http://schemas.microsoft.com/office/word/2010/wordprocessingShape" mc:Ignorable="w14 w15 w16se w16cid wp14">
-  <w:p>
-    <w:pPr>
-      <w:pStyle w:val="Footer"/>
       <w:tabs>
         <w:tab w:val="clear" w:pos="4320"/>
         <w:tab w:val="clear" w:pos="8640"/>
@@ -3731,55 +3673,6 @@
         <w:szCs w:val="18"/>
       </w:rPr>
     </w:pPr>
-    <w:sdt>
-      <w:sdtPr>
-        <w:rPr>
-          <w:rFonts w:ascii="Segoe UI" w:hAnsi="Segoe UI" w:cs="Segoe UI"/>
-          <w:color w:val="7F7F7F" w:themeColor="text1" w:themeTint="80"/>
-          <w:sz w:val="18"/>
-          <w:szCs w:val="18"/>
-        </w:rPr>
-        <w:id w:val="796507181"/>
-        <w:docPartObj>
-          <w:docPartGallery w:val="Page Numbers (Bottom of Page)"/>
-          <w:docPartUnique/>
-        </w:docPartObj>
-      </w:sdtPr>
-      <w:sdtEndPr>
-        <w:rPr>
-          <w:rFonts w:ascii="Times New Roman" w:hAnsi="Times New Roman" w:cs="Times New Roman"/>
-        </w:rPr>
-      </w:sdtEndPr>
-      <w:sdtContent>
-        <w:sdt>
-          <w:sdtPr>
-            <w:rPr>
-              <w:rFonts w:ascii="Segoe UI" w:hAnsi="Segoe UI" w:cs="Segoe UI"/>
-              <w:color w:val="7F7F7F" w:themeColor="text1" w:themeTint="80"/>
-              <w:sz w:val="18"/>
-              <w:szCs w:val="18"/>
-            </w:rPr>
-            <w:id w:val="796507182"/>
-            <w:docPartObj>
-              <w:docPartGallery w:val="Page Numbers (Top of Page)"/>
-              <w:docPartUnique/>
-            </w:docPartObj>
-          </w:sdtPr>
-          <w:sdtEndPr/>
-          <w:sdtContent>
-            <w:r>
-              <w:rPr>
-                <w:rFonts w:ascii="Segoe UI" w:hAnsi="Segoe UI" w:cs="Segoe UI"/>
-                <w:color w:val="7F7F7F" w:themeColor="text1" w:themeTint="80"/>
-                <w:sz w:val="18"/>
-                <w:szCs w:val="18"/>
-              </w:rPr>
-              <w:t>February 2017</w:t>
-            </w:r>
-          </w:sdtContent>
-        </w:sdt>
-      </w:sdtContent>
-    </w:sdt>
     <w:r>
       <w:rPr>
         <w:rFonts w:ascii="Segoe UI" w:hAnsi="Segoe UI" w:cs="Segoe UI"/>
@@ -3834,7 +3727,7 @@
         <w:sz w:val="18"/>
         <w:szCs w:val="18"/>
       </w:rPr>
-      <w:t>11</w:t>
+      <w:t>2</w:t>
     </w:r>
     <w:r>
       <w:rPr>
@@ -3900,16 +3793,6 @@
       </w:rPr>
       <w:fldChar w:fldCharType="end"/>
     </w:r>
-  </w:p>
-</w:ftr>
-</file>
-
-<file path=word/footer3.xml><?xml version="1.0" encoding="utf-8"?>
-<w:ftr xmlns:wpc="http://schemas.microsoft.com/office/word/2010/wordprocessingCanvas" xmlns:cx="http://schemas.microsoft.com/office/drawing/2014/chartex" xmlns:cx1="http://schemas.microsoft.com/office/drawing/2015/9/8/chartex" xmlns:cx2="http://schemas.microsoft.com/office/drawing/2015/10/21/chartex" xmlns:cx3="http://schemas.microsoft.com/office/drawing/2016/5/9/chartex" xmlns:cx4="http://schemas.microsoft.com/office/drawing/2016/5/10/chartex" xmlns:cx5="http://schemas.microsoft.com/office/drawing/2016/5/11/chartex" xmlns:cx6="http://schemas.microsoft.com/office/drawing/2016/5/12/chartex" xmlns:cx7="http://schemas.microsoft.com/office/drawing/2016/5/13/chartex" xmlns:cx8="http://schemas.microsoft.com/office/drawing/2016/5/14/chartex" xmlns:mc="http://schemas.openxmlformats.org/markup-compatibility/2006" xmlns:aink="http://schemas.microsoft.com/office/drawing/2016/ink" xmlns:am3d="http://schemas.microsoft.com/office/drawing/2017/model3d" xmlns:o="urn:schemas-microsoft-com:office:office" xmlns:r="http://schemas.openxmlformats.org/officeDocument/2006/relationships" xmlns:m="http://schemas.openxmlformats.org/officeDocument/2006/math" xmlns:v="urn:schemas-microsoft-com:vml" xmlns:wp14="http://schemas.microsoft.com/office/word/2010/wordprocessingDrawing" xmlns:wp="http://schemas.openxmlformats.org/drawingml/2006/wordprocessingDrawing" xmlns:w10="urn:schemas-microsoft-com:office:word" xmlns:w="http://schemas.openxmlformats.org/wordprocessingml/2006/main" xmlns:w14="http://schemas.microsoft.com/office/word/2010/wordml" xmlns:w15="http://schemas.microsoft.com/office/word/2012/wordml" xmlns:w16cid="http://schemas.microsoft.com/office/word/2016/wordml/cid" xmlns:w16se="http://schemas.microsoft.com/office/word/2015/wordml/symex" xmlns:wpg="http://schemas.microsoft.com/office/word/2010/wordprocessingGroup" xmlns:wpi="http://schemas.microsoft.com/office/word/2010/wordprocessingInk" xmlns:wne="http://schemas.microsoft.com/office/word/2006/wordml" xmlns:wps="http://schemas.microsoft.com/office/word/2010/wordprocessingShape" mc:Ignorable="w14 w15 w16se w16cid wp14">
-  <w:p>
-    <w:pPr>
-      <w:pStyle w:val="Footer"/>
-    </w:pPr>
   </w:p>
 </w:ftr>
 </file>
@@ -3947,16 +3830,6 @@
 </file>
 
 <file path=word/header1.xml><?xml version="1.0" encoding="utf-8"?>
-<w:hdr xmlns:wpc="http://schemas.microsoft.com/office/word/2010/wordprocessingCanvas" xmlns:cx="http://schemas.microsoft.com/office/drawing/2014/chartex" xmlns:cx1="http://schemas.microsoft.com/office/drawing/2015/9/8/chartex" xmlns:cx2="http://schemas.microsoft.com/office/drawing/2015/10/21/chartex" xmlns:cx3="http://schemas.microsoft.com/office/drawing/2016/5/9/chartex" xmlns:cx4="http://schemas.microsoft.com/office/drawing/2016/5/10/chartex" xmlns:cx5="http://schemas.microsoft.com/office/drawing/2016/5/11/chartex" xmlns:cx6="http://schemas.microsoft.com/office/drawing/2016/5/12/chartex" xmlns:cx7="http://schemas.microsoft.com/office/drawing/2016/5/13/chartex" xmlns:cx8="http://schemas.microsoft.com/office/drawing/2016/5/14/chartex" xmlns:mc="http://schemas.openxmlformats.org/markup-compatibility/2006" xmlns:aink="http://schemas.microsoft.com/office/drawing/2016/ink" xmlns:am3d="http://schemas.microsoft.com/office/drawing/2017/model3d" xmlns:o="urn:schemas-microsoft-com:office:office" xmlns:r="http://schemas.openxmlformats.org/officeDocument/2006/relationships" xmlns:m="http://schemas.openxmlformats.org/officeDocument/2006/math" xmlns:v="urn:schemas-microsoft-com:vml" xmlns:wp14="http://schemas.microsoft.com/office/word/2010/wordprocessingDrawing" xmlns:wp="http://schemas.openxmlformats.org/drawingml/2006/wordprocessingDrawing" xmlns:w10="urn:schemas-microsoft-com:office:word" xmlns:w="http://schemas.openxmlformats.org/wordprocessingml/2006/main" xmlns:w14="http://schemas.microsoft.com/office/word/2010/wordml" xmlns:w15="http://schemas.microsoft.com/office/word/2012/wordml" xmlns:w16cid="http://schemas.microsoft.com/office/word/2016/wordml/cid" xmlns:w16se="http://schemas.microsoft.com/office/word/2015/wordml/symex" xmlns:wpg="http://schemas.microsoft.com/office/word/2010/wordprocessingGroup" xmlns:wpi="http://schemas.microsoft.com/office/word/2010/wordprocessingInk" xmlns:wne="http://schemas.microsoft.com/office/word/2006/wordml" xmlns:wps="http://schemas.microsoft.com/office/word/2010/wordprocessingShape" mc:Ignorable="w14 w15 w16se w16cid wp14">
-  <w:p>
-    <w:pPr>
-      <w:pStyle w:val="Header"/>
-    </w:pPr>
-  </w:p>
-</w:hdr>
-</file>
-
-<file path=word/header2.xml><?xml version="1.0" encoding="utf-8"?>
 <w:hdr xmlns:wpc="http://schemas.microsoft.com/office/word/2010/wordprocessingCanvas" xmlns:cx="http://schemas.microsoft.com/office/drawing/2014/chartex" xmlns:cx1="http://schemas.microsoft.com/office/drawing/2015/9/8/chartex" xmlns:cx2="http://schemas.microsoft.com/office/drawing/2015/10/21/chartex" xmlns:cx3="http://schemas.microsoft.com/office/drawing/2016/5/9/chartex" xmlns:cx4="http://schemas.microsoft.com/office/drawing/2016/5/10/chartex" xmlns:cx5="http://schemas.microsoft.com/office/drawing/2016/5/11/chartex" xmlns:cx6="http://schemas.microsoft.com/office/drawing/2016/5/12/chartex" xmlns:cx7="http://schemas.microsoft.com/office/drawing/2016/5/13/chartex" xmlns:cx8="http://schemas.microsoft.com/office/drawing/2016/5/14/chartex" xmlns:mc="http://schemas.openxmlformats.org/markup-compatibility/2006" xmlns:aink="http://schemas.microsoft.com/office/drawing/2016/ink" xmlns:am3d="http://schemas.microsoft.com/office/drawing/2017/model3d" xmlns:o="urn:schemas-microsoft-com:office:office" xmlns:r="http://schemas.openxmlformats.org/officeDocument/2006/relationships" xmlns:m="http://schemas.openxmlformats.org/officeDocument/2006/math" xmlns:v="urn:schemas-microsoft-com:vml" xmlns:wp14="http://schemas.microsoft.com/office/word/2010/wordprocessingDrawing" xmlns:wp="http://schemas.openxmlformats.org/drawingml/2006/wordprocessingDrawing" xmlns:w10="urn:schemas-microsoft-com:office:word" xmlns:w="http://schemas.openxmlformats.org/wordprocessingml/2006/main" xmlns:w14="http://schemas.microsoft.com/office/word/2010/wordml" xmlns:w15="http://schemas.microsoft.com/office/word/2012/wordml" xmlns:w16cid="http://schemas.microsoft.com/office/word/2016/wordml/cid" xmlns:w16se="http://schemas.microsoft.com/office/word/2015/wordml/symex" xmlns:wpg="http://schemas.microsoft.com/office/word/2010/wordprocessingGroup" xmlns:wpi="http://schemas.microsoft.com/office/word/2010/wordprocessingInk" xmlns:wne="http://schemas.microsoft.com/office/word/2006/wordml" xmlns:wps="http://schemas.microsoft.com/office/word/2010/wordprocessingShape" mc:Ignorable="w14 w15 w16se w16cid wp14">
   <w:p>
     <w:pPr>
@@ -4045,7 +3918,7 @@
 </w:hdr>
 </file>
 
-<file path=word/header3.xml><?xml version="1.0" encoding="utf-8"?>
+<file path=word/header2.xml><?xml version="1.0" encoding="utf-8"?>
 <w:hdr xmlns:wpc="http://schemas.microsoft.com/office/word/2010/wordprocessingCanvas" xmlns:cx="http://schemas.microsoft.com/office/drawing/2014/chartex" xmlns:cx1="http://schemas.microsoft.com/office/drawing/2015/9/8/chartex" xmlns:cx2="http://schemas.microsoft.com/office/drawing/2015/10/21/chartex" xmlns:cx3="http://schemas.microsoft.com/office/drawing/2016/5/9/chartex" xmlns:cx4="http://schemas.microsoft.com/office/drawing/2016/5/10/chartex" xmlns:cx5="http://schemas.microsoft.com/office/drawing/2016/5/11/chartex" xmlns:cx6="http://schemas.microsoft.com/office/drawing/2016/5/12/chartex" xmlns:cx7="http://schemas.microsoft.com/office/drawing/2016/5/13/chartex" xmlns:cx8="http://schemas.microsoft.com/office/drawing/2016/5/14/chartex" xmlns:mc="http://schemas.openxmlformats.org/markup-compatibility/2006" xmlns:aink="http://schemas.microsoft.com/office/drawing/2016/ink" xmlns:am3d="http://schemas.microsoft.com/office/drawing/2017/model3d" xmlns:o="urn:schemas-microsoft-com:office:office" xmlns:r="http://schemas.openxmlformats.org/officeDocument/2006/relationships" xmlns:m="http://schemas.openxmlformats.org/officeDocument/2006/math" xmlns:v="urn:schemas-microsoft-com:vml" xmlns:wp14="http://schemas.microsoft.com/office/word/2010/wordprocessingDrawing" xmlns:wp="http://schemas.openxmlformats.org/drawingml/2006/wordprocessingDrawing" xmlns:w10="urn:schemas-microsoft-com:office:word" xmlns:w="http://schemas.openxmlformats.org/wordprocessingml/2006/main" xmlns:w14="http://schemas.microsoft.com/office/word/2010/wordml" xmlns:w15="http://schemas.microsoft.com/office/word/2012/wordml" xmlns:w16cid="http://schemas.microsoft.com/office/word/2016/wordml/cid" xmlns:w16se="http://schemas.microsoft.com/office/word/2015/wordml/symex" xmlns:wpg="http://schemas.microsoft.com/office/word/2010/wordprocessingGroup" xmlns:wpi="http://schemas.microsoft.com/office/word/2010/wordprocessingInk" xmlns:wne="http://schemas.microsoft.com/office/word/2006/wordml" xmlns:wps="http://schemas.microsoft.com/office/word/2010/wordprocessingShape" mc:Ignorable="w14 w15 w16se w16cid wp14">
   <w:sdt>
     <w:sdtPr>
@@ -11169,21 +11042,6 @@
 </file>
 
 <file path=customXml/item1.xml><?xml version="1.0" encoding="utf-8"?>
-<p:properties xmlns:p="http://schemas.microsoft.com/office/2006/metadata/properties" xmlns:xsi="http://www.w3.org/2001/XMLSchema-instance" xmlns:pc="http://schemas.microsoft.com/office/infopath/2007/PartnerControls">
-  <documentManagement/>
-</p:properties>
-</file>
-
-<file path=customXml/item2.xml><?xml version="1.0" encoding="utf-8"?>
-<?mso-contentType ?>
-<FormTemplates xmlns="http://schemas.microsoft.com/sharepoint/v3/contenttype/forms">
-  <Display>DocumentLibraryForm</Display>
-  <Edit>DocumentLibraryForm</Edit>
-  <New>DocumentLibraryForm</New>
-</FormTemplates>
-</file>
-
-<file path=customXml/item3.xml><?xml version="1.0" encoding="utf-8"?>
 <ct:contentTypeSchema xmlns:ct="http://schemas.microsoft.com/office/2006/metadata/contentType" xmlns:ma="http://schemas.microsoft.com/office/2006/metadata/properties/metaAttributes" ct:_="" ma:_="" ma:contentTypeName="Document" ma:contentTypeID="0x0101004B2F71A2ABB28A42BB5BE5FA89F2FCE6" ma:contentTypeVersion="2" ma:contentTypeDescription="Create a new document." ma:contentTypeScope="" ma:versionID="64b86f094e109f6b0c7f3eb1deb81ddd">
   <xsd:schema xmlns:xsd="http://www.w3.org/2001/XMLSchema" xmlns:xs="http://www.w3.org/2001/XMLSchema" xmlns:p="http://schemas.microsoft.com/office/2006/metadata/properties" xmlns:ns2="1ca6c23c-3b9b-4c6b-a28d-95fd8f2434d5" targetNamespace="http://schemas.microsoft.com/office/2006/metadata/properties" ma:root="true" ma:fieldsID="42c55fd1e40c57dbe6a17d9a194ef370" ns2:_="">
     <xsd:import namespace="1ca6c23c-3b9b-4c6b-a28d-95fd8f2434d5"/>
@@ -11315,11 +11173,44 @@
 </ct:contentTypeSchema>
 </file>
 
+<file path=customXml/item2.xml><?xml version="1.0" encoding="utf-8"?>
+<p:properties xmlns:p="http://schemas.microsoft.com/office/2006/metadata/properties" xmlns:xsi="http://www.w3.org/2001/XMLSchema-instance" xmlns:pc="http://schemas.microsoft.com/office/infopath/2007/PartnerControls">
+  <documentManagement/>
+</p:properties>
+</file>
+
+<file path=customXml/item3.xml><?xml version="1.0" encoding="utf-8"?>
+<?mso-contentType ?>
+<FormTemplates xmlns="http://schemas.microsoft.com/sharepoint/v3/contenttype/forms">
+  <Display>DocumentLibraryForm</Display>
+  <Edit>DocumentLibraryForm</Edit>
+  <New>DocumentLibraryForm</New>
+</FormTemplates>
+</file>
+
 <file path=customXml/item4.xml><?xml version="1.0" encoding="utf-8"?>
 <b:Sources xmlns:b="http://schemas.openxmlformats.org/officeDocument/2006/bibliography" xmlns="http://schemas.openxmlformats.org/officeDocument/2006/bibliography" SelectedStyle="\APA.XSL" StyleName="APA"/>
 </file>
 
 <file path=customXml/itemProps1.xml><?xml version="1.0" encoding="utf-8"?>
+<ds:datastoreItem xmlns:ds="http://schemas.openxmlformats.org/officeDocument/2006/customXml" ds:itemID="{AF71BB15-3D91-4CE4-A0C9-8738AAA75849}">
+  <ds:schemaRefs>
+    <ds:schemaRef ds:uri="http://schemas.microsoft.com/office/2006/metadata/contentType"/>
+    <ds:schemaRef ds:uri="http://schemas.microsoft.com/office/2006/metadata/properties/metaAttributes"/>
+    <ds:schemaRef ds:uri="http://www.w3.org/2001/XMLSchema"/>
+    <ds:schemaRef ds:uri="http://schemas.microsoft.com/office/2006/metadata/properties"/>
+    <ds:schemaRef ds:uri="1ca6c23c-3b9b-4c6b-a28d-95fd8f2434d5"/>
+    <ds:schemaRef ds:uri="http://schemas.microsoft.com/office/2006/documentManagement/types"/>
+    <ds:schemaRef ds:uri="http://schemas.microsoft.com/office/infopath/2007/PartnerControls"/>
+    <ds:schemaRef ds:uri="http://schemas.openxmlformats.org/package/2006/metadata/core-properties"/>
+    <ds:schemaRef ds:uri="http://purl.org/dc/elements/1.1/"/>
+    <ds:schemaRef ds:uri="http://purl.org/dc/terms/"/>
+    <ds:schemaRef ds:uri="http://schemas.microsoft.com/internal/obd"/>
+  </ds:schemaRefs>
+</ds:datastoreItem>
+</file>
+
+<file path=customXml/itemProps2.xml><?xml version="1.0" encoding="utf-8"?>
 <ds:datastoreItem xmlns:ds="http://schemas.openxmlformats.org/officeDocument/2006/customXml" ds:itemID="{568C0942-0CA7-42BF-982B-E8F572C6390A}">
   <ds:schemaRefs>
     <ds:schemaRef ds:uri="http://schemas.microsoft.com/office/2006/metadata/properties"/>
@@ -11329,7 +11220,7 @@
 </ds:datastoreItem>
 </file>
 
-<file path=customXml/itemProps2.xml><?xml version="1.0" encoding="utf-8"?>
+<file path=customXml/itemProps3.xml><?xml version="1.0" encoding="utf-8"?>
 <ds:datastoreItem xmlns:ds="http://schemas.openxmlformats.org/officeDocument/2006/customXml" ds:itemID="{FE36CB63-EE3E-44DF-ADF5-991E5A9D447C}">
   <ds:schemaRefs>
     <ds:schemaRef ds:uri="http://schemas.microsoft.com/sharepoint/v3/contenttype/forms"/>
@@ -11337,12 +11228,8 @@
 </ds:datastoreItem>
 </file>
 
-<file path=customXml/itemProps3.xml><?xml version="1.0" encoding="utf-8"?>
-<ds:datastoreItem xmlns:ds="http://schemas.openxmlformats.org/officeDocument/2006/customXml" ds:itemID="{AF71BB15-3D91-4CE4-A0C9-8738AAA75849}"/>
-</file>
-
 <file path=customXml/itemProps4.xml><?xml version="1.0" encoding="utf-8"?>
-<ds:datastoreItem xmlns:ds="http://schemas.openxmlformats.org/officeDocument/2006/customXml" ds:itemID="{4AC6B5F6-402D-4984-A79C-6FDA29C58653}">
+<ds:datastoreItem xmlns:ds="http://schemas.openxmlformats.org/officeDocument/2006/customXml" ds:itemID="{9E7CB55C-A435-4EB7-B85B-1EAC5DC996AD}">
   <ds:schemaRefs>
     <ds:schemaRef ds:uri="http://schemas.openxmlformats.org/officeDocument/2006/bibliography"/>
   </ds:schemaRefs>

</xml_diff>